<commit_message>
Update create workout methods
</commit_message>
<xml_diff>
--- a/Documentation/Design document.docx
+++ b/Documentation/Design document.docx
@@ -4,7 +4,7 @@
   <w:body>
     <w:p>
       <w:pPr>
-        <w:pStyle w:val="1"/>
+        <w:pStyle w:val="Heading1"/>
         <w:jc w:val="center"/>
         <w:rPr>
           <w:sz w:val="96"/>
@@ -53,6 +53,15 @@
     </w:p>
     <w:sdt>
       <w:sdtPr>
+        <w:rPr>
+          <w:rFonts w:asciiTheme="minorHAnsi" w:eastAsiaTheme="minorHAnsi" w:hAnsiTheme="minorHAnsi" w:cstheme="minorBidi"/>
+          <w:color w:val="auto"/>
+          <w:kern w:val="2"/>
+          <w:sz w:val="22"/>
+          <w:szCs w:val="22"/>
+          <w:lang w:eastAsia="en-US"/>
+          <w14:ligatures w14:val="standardContextual"/>
+        </w:rPr>
         <w:id w:val="-1676953488"/>
         <w:docPartObj>
           <w:docPartGallery w:val="Table of Contents"/>
@@ -61,21 +70,14 @@
       </w:sdtPr>
       <w:sdtEndPr>
         <w:rPr>
-          <w:rFonts w:asciiTheme="minorHAnsi" w:eastAsiaTheme="minorHAnsi" w:hAnsiTheme="minorHAnsi" w:cstheme="minorBidi"/>
           <w:b/>
           <w:bCs/>
-          <w:color w:val="auto"/>
-          <w:kern w:val="2"/>
-          <w:sz w:val="22"/>
-          <w:szCs w:val="22"/>
-          <w:lang w:eastAsia="en-US"/>
-          <w14:ligatures w14:val="standardContextual"/>
         </w:rPr>
       </w:sdtEndPr>
       <w:sdtContent>
         <w:p>
           <w:pPr>
-            <w:pStyle w:val="ae"/>
+            <w:pStyle w:val="TOCHeading"/>
             <w:rPr>
               <w:lang w:val="en-US"/>
             </w:rPr>
@@ -89,7 +91,7 @@
         </w:p>
         <w:p>
           <w:pPr>
-            <w:pStyle w:val="11"/>
+            <w:pStyle w:val="TOC1"/>
             <w:tabs>
               <w:tab w:val="right" w:leader="dot" w:pos="9062"/>
             </w:tabs>
@@ -109,7 +111,7 @@
           <w:hyperlink w:anchor="_Toc179474902" w:history="1">
             <w:r>
               <w:rPr>
-                <w:rStyle w:val="af"/>
+                <w:rStyle w:val="Hyperlink"/>
                 <w:noProof/>
                 <w:lang w:val="en-US"/>
               </w:rPr>
@@ -167,7 +169,7 @@
         </w:p>
         <w:p>
           <w:pPr>
-            <w:pStyle w:val="21"/>
+            <w:pStyle w:val="TOC2"/>
             <w:tabs>
               <w:tab w:val="left" w:pos="720"/>
               <w:tab w:val="right" w:leader="dot" w:pos="9062"/>
@@ -179,7 +181,7 @@
           <w:hyperlink w:anchor="_Toc179474903" w:history="1">
             <w:r>
               <w:rPr>
-                <w:rStyle w:val="af"/>
+                <w:rStyle w:val="Hyperlink"/>
                 <w:b/>
                 <w:bCs/>
                 <w:noProof/>
@@ -195,7 +197,7 @@
             </w:r>
             <w:r>
               <w:rPr>
-                <w:rStyle w:val="af"/>
+                <w:rStyle w:val="Hyperlink"/>
                 <w:b/>
                 <w:bCs/>
                 <w:noProof/>
@@ -255,7 +257,7 @@
         </w:p>
         <w:p>
           <w:pPr>
-            <w:pStyle w:val="21"/>
+            <w:pStyle w:val="TOC2"/>
             <w:tabs>
               <w:tab w:val="left" w:pos="720"/>
               <w:tab w:val="right" w:leader="dot" w:pos="9062"/>
@@ -267,7 +269,7 @@
           <w:hyperlink w:anchor="_Toc179474904" w:history="1">
             <w:r>
               <w:rPr>
-                <w:rStyle w:val="af"/>
+                <w:rStyle w:val="Hyperlink"/>
                 <w:b/>
                 <w:bCs/>
                 <w:noProof/>
@@ -283,7 +285,7 @@
             </w:r>
             <w:r>
               <w:rPr>
-                <w:rStyle w:val="af"/>
+                <w:rStyle w:val="Hyperlink"/>
                 <w:b/>
                 <w:bCs/>
                 <w:noProof/>
@@ -342,7 +344,7 @@
         </w:p>
         <w:p>
           <w:pPr>
-            <w:pStyle w:val="31"/>
+            <w:pStyle w:val="TOC3"/>
             <w:tabs>
               <w:tab w:val="right" w:leader="dot" w:pos="9062"/>
             </w:tabs>
@@ -353,7 +355,7 @@
           <w:hyperlink w:anchor="_Toc179474905" w:history="1">
             <w:r>
               <w:rPr>
-                <w:rStyle w:val="af"/>
+                <w:rStyle w:val="Hyperlink"/>
                 <w:noProof/>
                 <w:lang w:val="en-US"/>
               </w:rPr>
@@ -411,7 +413,7 @@
         </w:p>
         <w:p>
           <w:pPr>
-            <w:pStyle w:val="31"/>
+            <w:pStyle w:val="TOC3"/>
             <w:tabs>
               <w:tab w:val="right" w:leader="dot" w:pos="9062"/>
             </w:tabs>
@@ -422,7 +424,7 @@
           <w:hyperlink w:anchor="_Toc179474906" w:history="1">
             <w:r>
               <w:rPr>
-                <w:rStyle w:val="af"/>
+                <w:rStyle w:val="Hyperlink"/>
                 <w:noProof/>
                 <w:lang w:val="en-US"/>
               </w:rPr>
@@ -480,7 +482,7 @@
         </w:p>
         <w:p>
           <w:pPr>
-            <w:pStyle w:val="11"/>
+            <w:pStyle w:val="TOC1"/>
             <w:tabs>
               <w:tab w:val="left" w:pos="440"/>
               <w:tab w:val="right" w:leader="dot" w:pos="9062"/>
@@ -492,7 +494,7 @@
           <w:hyperlink w:anchor="_Toc179474907" w:history="1">
             <w:r>
               <w:rPr>
-                <w:rStyle w:val="af"/>
+                <w:rStyle w:val="Hyperlink"/>
                 <w:b/>
                 <w:bCs/>
                 <w:noProof/>
@@ -508,7 +510,7 @@
             </w:r>
             <w:r>
               <w:rPr>
-                <w:rStyle w:val="af"/>
+                <w:rStyle w:val="Hyperlink"/>
                 <w:b/>
                 <w:bCs/>
                 <w:noProof/>
@@ -568,7 +570,7 @@
         </w:p>
         <w:p>
           <w:pPr>
-            <w:pStyle w:val="31"/>
+            <w:pStyle w:val="TOC3"/>
             <w:tabs>
               <w:tab w:val="right" w:leader="dot" w:pos="9062"/>
             </w:tabs>
@@ -579,7 +581,7 @@
           <w:hyperlink w:anchor="_Toc179474908" w:history="1">
             <w:r>
               <w:rPr>
-                <w:rStyle w:val="af"/>
+                <w:rStyle w:val="Hyperlink"/>
                 <w:noProof/>
                 <w:lang w:val="en-US"/>
               </w:rPr>
@@ -637,7 +639,7 @@
         </w:p>
         <w:p>
           <w:pPr>
-            <w:pStyle w:val="31"/>
+            <w:pStyle w:val="TOC3"/>
             <w:tabs>
               <w:tab w:val="right" w:leader="dot" w:pos="9062"/>
             </w:tabs>
@@ -648,7 +650,7 @@
           <w:hyperlink w:anchor="_Toc179474909" w:history="1">
             <w:r>
               <w:rPr>
-                <w:rStyle w:val="af"/>
+                <w:rStyle w:val="Hyperlink"/>
                 <w:noProof/>
                 <w:lang w:val="en-US"/>
               </w:rPr>
@@ -706,7 +708,7 @@
         </w:p>
         <w:p>
           <w:pPr>
-            <w:pStyle w:val="31"/>
+            <w:pStyle w:val="TOC3"/>
             <w:tabs>
               <w:tab w:val="right" w:leader="dot" w:pos="9062"/>
             </w:tabs>
@@ -717,7 +719,7 @@
           <w:hyperlink w:anchor="_Toc179474910" w:history="1">
             <w:r>
               <w:rPr>
-                <w:rStyle w:val="af"/>
+                <w:rStyle w:val="Hyperlink"/>
                 <w:noProof/>
                 <w:lang w:val="en-US"/>
               </w:rPr>
@@ -775,7 +777,7 @@
         </w:p>
         <w:p>
           <w:pPr>
-            <w:pStyle w:val="21"/>
+            <w:pStyle w:val="TOC2"/>
             <w:tabs>
               <w:tab w:val="left" w:pos="720"/>
               <w:tab w:val="right" w:leader="dot" w:pos="9062"/>
@@ -787,7 +789,7 @@
           <w:hyperlink w:anchor="_Toc179474911" w:history="1">
             <w:r>
               <w:rPr>
-                <w:rStyle w:val="af"/>
+                <w:rStyle w:val="Hyperlink"/>
                 <w:b/>
                 <w:bCs/>
                 <w:noProof/>
@@ -803,7 +805,7 @@
             </w:r>
             <w:r>
               <w:rPr>
-                <w:rStyle w:val="af"/>
+                <w:rStyle w:val="Hyperlink"/>
                 <w:b/>
                 <w:bCs/>
                 <w:noProof/>
@@ -863,7 +865,7 @@
         </w:p>
         <w:p>
           <w:pPr>
-            <w:pStyle w:val="31"/>
+            <w:pStyle w:val="TOC3"/>
             <w:tabs>
               <w:tab w:val="right" w:leader="dot" w:pos="9062"/>
             </w:tabs>
@@ -874,7 +876,7 @@
           <w:hyperlink w:anchor="_Toc179474912" w:history="1">
             <w:r>
               <w:rPr>
-                <w:rStyle w:val="af"/>
+                <w:rStyle w:val="Hyperlink"/>
                 <w:noProof/>
                 <w:lang w:val="en-US"/>
               </w:rPr>
@@ -932,7 +934,7 @@
         </w:p>
         <w:p>
           <w:pPr>
-            <w:pStyle w:val="31"/>
+            <w:pStyle w:val="TOC3"/>
             <w:tabs>
               <w:tab w:val="right" w:leader="dot" w:pos="9062"/>
             </w:tabs>
@@ -943,7 +945,7 @@
           <w:hyperlink w:anchor="_Toc179474913" w:history="1">
             <w:r>
               <w:rPr>
-                <w:rStyle w:val="af"/>
+                <w:rStyle w:val="Hyperlink"/>
                 <w:noProof/>
                 <w:lang w:val="en-US"/>
               </w:rPr>
@@ -1001,7 +1003,7 @@
         </w:p>
         <w:p>
           <w:pPr>
-            <w:pStyle w:val="31"/>
+            <w:pStyle w:val="TOC3"/>
             <w:tabs>
               <w:tab w:val="right" w:leader="dot" w:pos="9062"/>
             </w:tabs>
@@ -1012,7 +1014,7 @@
           <w:hyperlink w:anchor="_Toc179474914" w:history="1">
             <w:r>
               <w:rPr>
-                <w:rStyle w:val="af"/>
+                <w:rStyle w:val="Hyperlink"/>
                 <w:noProof/>
                 <w:lang w:val="en-US"/>
               </w:rPr>
@@ -1070,7 +1072,7 @@
         </w:p>
         <w:p>
           <w:pPr>
-            <w:pStyle w:val="31"/>
+            <w:pStyle w:val="TOC3"/>
             <w:tabs>
               <w:tab w:val="right" w:leader="dot" w:pos="9062"/>
             </w:tabs>
@@ -1081,7 +1083,7 @@
           <w:hyperlink w:anchor="_Toc179474915" w:history="1">
             <w:r>
               <w:rPr>
-                <w:rStyle w:val="af"/>
+                <w:rStyle w:val="Hyperlink"/>
                 <w:noProof/>
                 <w:lang w:val="en-US"/>
               </w:rPr>
@@ -1199,7 +1201,7 @@
     </w:p>
     <w:p>
       <w:pPr>
-        <w:pStyle w:val="2"/>
+        <w:pStyle w:val="Heading2"/>
         <w:numPr>
           <w:ilvl w:val="0"/>
           <w:numId w:val="5"/>
@@ -1244,7 +1246,7 @@
     </w:p>
     <w:p>
       <w:pPr>
-        <w:pStyle w:val="2"/>
+        <w:pStyle w:val="Heading2"/>
         <w:numPr>
           <w:ilvl w:val="0"/>
           <w:numId w:val="5"/>
@@ -1285,7 +1287,7 @@
     </w:p>
     <w:p>
       <w:pPr>
-        <w:pStyle w:val="3"/>
+        <w:pStyle w:val="Heading3"/>
         <w:rPr>
           <w:lang w:val="en-US"/>
         </w:rPr>
@@ -1351,7 +1353,7 @@
     </w:p>
     <w:p>
       <w:pPr>
-        <w:pStyle w:val="3"/>
+        <w:pStyle w:val="Heading3"/>
         <w:rPr>
           <w:lang w:val="en-US"/>
         </w:rPr>
@@ -1373,7 +1375,7 @@
     </w:p>
     <w:p>
       <w:pPr>
-        <w:pStyle w:val="a9"/>
+        <w:pStyle w:val="ListParagraph"/>
         <w:numPr>
           <w:ilvl w:val="0"/>
           <w:numId w:val="9"/>
@@ -1391,7 +1393,7 @@
     </w:p>
     <w:p>
       <w:pPr>
-        <w:pStyle w:val="a9"/>
+        <w:pStyle w:val="ListParagraph"/>
         <w:numPr>
           <w:ilvl w:val="0"/>
           <w:numId w:val="9"/>
@@ -1409,7 +1411,7 @@
     </w:p>
     <w:p>
       <w:pPr>
-        <w:pStyle w:val="a9"/>
+        <w:pStyle w:val="ListParagraph"/>
         <w:numPr>
           <w:ilvl w:val="0"/>
           <w:numId w:val="9"/>
@@ -1427,7 +1429,7 @@
     </w:p>
     <w:p>
       <w:pPr>
-        <w:pStyle w:val="a9"/>
+        <w:pStyle w:val="ListParagraph"/>
         <w:numPr>
           <w:ilvl w:val="0"/>
           <w:numId w:val="9"/>
@@ -1445,7 +1447,7 @@
     </w:p>
     <w:p>
       <w:pPr>
-        <w:pStyle w:val="a9"/>
+        <w:pStyle w:val="ListParagraph"/>
         <w:numPr>
           <w:ilvl w:val="0"/>
           <w:numId w:val="9"/>
@@ -1463,7 +1465,7 @@
     </w:p>
     <w:p>
       <w:pPr>
-        <w:pStyle w:val="a9"/>
+        <w:pStyle w:val="ListParagraph"/>
         <w:numPr>
           <w:ilvl w:val="0"/>
           <w:numId w:val="9"/>
@@ -1481,15 +1483,15 @@
     </w:p>
     <w:p>
       <w:pPr>
-        <w:pStyle w:val="a9"/>
-        <w:rPr>
-          <w:lang w:val="en-US"/>
-        </w:rPr>
-      </w:pPr>
-    </w:p>
-    <w:p>
-      <w:pPr>
-        <w:pStyle w:val="1"/>
+        <w:pStyle w:val="ListParagraph"/>
+        <w:rPr>
+          <w:lang w:val="en-US"/>
+        </w:rPr>
+      </w:pPr>
+    </w:p>
+    <w:p>
+      <w:pPr>
+        <w:pStyle w:val="Heading1"/>
         <w:numPr>
           <w:ilvl w:val="0"/>
           <w:numId w:val="5"/>
@@ -1517,7 +1519,7 @@
     </w:p>
     <w:p>
       <w:pPr>
-        <w:pStyle w:val="3"/>
+        <w:pStyle w:val="Heading3"/>
         <w:rPr>
           <w:lang w:val="en-US"/>
         </w:rPr>
@@ -1546,7 +1548,7 @@
     </w:p>
     <w:p>
       <w:pPr>
-        <w:pStyle w:val="3"/>
+        <w:pStyle w:val="Heading3"/>
         <w:rPr>
           <w:lang w:val="en-US"/>
         </w:rPr>
@@ -1589,7 +1591,7 @@
     </w:p>
     <w:p>
       <w:pPr>
-        <w:pStyle w:val="3"/>
+        <w:pStyle w:val="Heading3"/>
         <w:rPr>
           <w:lang w:val="en-US"/>
         </w:rPr>
@@ -1646,7 +1648,7 @@
     </w:p>
     <w:p>
       <w:pPr>
-        <w:pStyle w:val="2"/>
+        <w:pStyle w:val="Heading2"/>
         <w:numPr>
           <w:ilvl w:val="0"/>
           <w:numId w:val="5"/>
@@ -1671,7 +1673,7 @@
     </w:p>
     <w:p>
       <w:pPr>
-        <w:pStyle w:val="3"/>
+        <w:pStyle w:val="Heading3"/>
         <w:rPr>
           <w:lang w:val="en-US"/>
         </w:rPr>
@@ -1713,6 +1715,7 @@
       </w:pPr>
       <w:r>
         <w:rPr>
+          <w:noProof/>
           <w:lang w:val="en-US"/>
         </w:rPr>
         <w:drawing>
@@ -1754,7 +1757,7 @@
     </w:p>
     <w:p>
       <w:pPr>
-        <w:pStyle w:val="3"/>
+        <w:pStyle w:val="Heading3"/>
         <w:rPr>
           <w:lang w:val="en-US"/>
         </w:rPr>
@@ -1783,7 +1786,7 @@
     </w:p>
     <w:p>
       <w:pPr>
-        <w:pStyle w:val="a9"/>
+        <w:pStyle w:val="ListParagraph"/>
         <w:numPr>
           <w:ilvl w:val="0"/>
           <w:numId w:val="10"/>
@@ -1801,7 +1804,7 @@
     </w:p>
     <w:p>
       <w:pPr>
-        <w:pStyle w:val="a9"/>
+        <w:pStyle w:val="ListParagraph"/>
         <w:numPr>
           <w:ilvl w:val="0"/>
           <w:numId w:val="10"/>
@@ -1819,7 +1822,7 @@
     </w:p>
     <w:p>
       <w:pPr>
-        <w:pStyle w:val="a9"/>
+        <w:pStyle w:val="ListParagraph"/>
         <w:numPr>
           <w:ilvl w:val="0"/>
           <w:numId w:val="10"/>
@@ -1843,6 +1846,7 @@
       </w:pPr>
       <w:r>
         <w:rPr>
+          <w:noProof/>
           <w:lang w:val="en-US"/>
         </w:rPr>
         <w:lastRenderedPageBreak/>
@@ -1885,7 +1889,7 @@
     </w:p>
     <w:p>
       <w:pPr>
-        <w:pStyle w:val="3"/>
+        <w:pStyle w:val="Heading3"/>
         <w:rPr>
           <w:lang w:val="en-US"/>
         </w:rPr>
@@ -2002,6 +2006,7 @@
       </w:pPr>
       <w:r>
         <w:rPr>
+          <w:noProof/>
           <w:lang w:val="en-US"/>
         </w:rPr>
         <w:lastRenderedPageBreak/>
@@ -2044,7 +2049,7 @@
     </w:p>
     <w:p>
       <w:pPr>
-        <w:pStyle w:val="3"/>
+        <w:pStyle w:val="Heading3"/>
         <w:rPr>
           <w:lang w:val="en-US"/>
         </w:rPr>
@@ -2079,6 +2084,7 @@
       </w:pPr>
       <w:r>
         <w:rPr>
+          <w:noProof/>
           <w:lang w:val="en-US"/>
         </w:rPr>
         <w:drawing>
@@ -2135,6 +2141,161 @@
           <w:lang w:val="en-US"/>
         </w:rPr>
         <w:t>This structure was created for training classes but is the same for each one.</w:t>
+      </w:r>
+    </w:p>
+    <w:p>
+      <w:pPr>
+        <w:pStyle w:val="Heading2"/>
+        <w:numPr>
+          <w:ilvl w:val="0"/>
+          <w:numId w:val="5"/>
+        </w:numPr>
+        <w:rPr>
+          <w:lang w:val="en-US"/>
+        </w:rPr>
+      </w:pPr>
+      <w:proofErr w:type="spellStart"/>
+      <w:r>
+        <w:rPr>
+          <w:lang w:val="en-US"/>
+        </w:rPr>
+        <w:lastRenderedPageBreak/>
+        <w:t>Sonargube</w:t>
+      </w:r>
+      <w:proofErr w:type="spellEnd"/>
+    </w:p>
+    <w:p>
+      <w:pPr>
+        <w:rPr>
+          <w:lang w:val="en-US"/>
+        </w:rPr>
+      </w:pPr>
+    </w:p>
+    <w:p>
+      <w:pPr>
+        <w:rPr>
+          <w:lang w:val="en-US"/>
+        </w:rPr>
+      </w:pPr>
+      <w:r>
+        <w:rPr>
+          <w:noProof/>
+        </w:rPr>
+        <w:drawing>
+          <wp:inline distT="0" distB="0" distL="0" distR="0" wp14:anchorId="7D1A1943" wp14:editId="04D139A8">
+            <wp:extent cx="5760720" cy="1101725"/>
+            <wp:effectExtent l="0" t="0" r="0" b="3175"/>
+            <wp:docPr id="400242990" name="Picture 2" descr="A screenshot of a computer&#10;&#10;Description automatically generated"/>
+            <wp:cNvGraphicFramePr>
+              <a:graphicFrameLocks xmlns:a="http://schemas.openxmlformats.org/drawingml/2006/main" noChangeAspect="1"/>
+            </wp:cNvGraphicFramePr>
+            <a:graphic xmlns:a="http://schemas.openxmlformats.org/drawingml/2006/main">
+              <a:graphicData uri="http://schemas.openxmlformats.org/drawingml/2006/picture">
+                <pic:pic xmlns:pic="http://schemas.openxmlformats.org/drawingml/2006/picture">
+                  <pic:nvPicPr>
+                    <pic:cNvPr id="400242990" name="Picture 2" descr="A screenshot of a computer&#10;&#10;Description automatically generated"/>
+                    <pic:cNvPicPr>
+                      <a:picLocks noChangeAspect="1" noChangeArrowheads="1"/>
+                    </pic:cNvPicPr>
+                  </pic:nvPicPr>
+                  <pic:blipFill>
+                    <a:blip r:embed="rId10">
+                      <a:extLst>
+                        <a:ext uri="{28A0092B-C50C-407E-A947-70E740481C1C}">
+                          <a14:useLocalDpi xmlns:a14="http://schemas.microsoft.com/office/drawing/2010/main" val="0"/>
+                        </a:ext>
+                      </a:extLst>
+                    </a:blip>
+                    <a:srcRect/>
+                    <a:stretch>
+                      <a:fillRect/>
+                    </a:stretch>
+                  </pic:blipFill>
+                  <pic:spPr bwMode="auto">
+                    <a:xfrm>
+                      <a:off x="0" y="0"/>
+                      <a:ext cx="5760720" cy="1101725"/>
+                    </a:xfrm>
+                    <a:prstGeom prst="rect">
+                      <a:avLst/>
+                    </a:prstGeom>
+                    <a:noFill/>
+                    <a:ln>
+                      <a:noFill/>
+                    </a:ln>
+                  </pic:spPr>
+                </pic:pic>
+              </a:graphicData>
+            </a:graphic>
+          </wp:inline>
+        </w:drawing>
+      </w:r>
+    </w:p>
+    <w:p>
+      <w:pPr>
+        <w:rPr>
+          <w:lang w:val="en-US"/>
+        </w:rPr>
+      </w:pPr>
+    </w:p>
+    <w:p>
+      <w:pPr>
+        <w:rPr>
+          <w:lang w:val="en-US"/>
+        </w:rPr>
+      </w:pPr>
+      <w:r>
+        <w:rPr>
+          <w:noProof/>
+        </w:rPr>
+        <w:drawing>
+          <wp:inline distT="0" distB="0" distL="0" distR="0" wp14:anchorId="6D4814AD" wp14:editId="37EBD319">
+            <wp:extent cx="5760720" cy="1285240"/>
+            <wp:effectExtent l="0" t="0" r="0" b="0"/>
+            <wp:docPr id="461217419" name="Picture 1" descr="A screenshot of a computer&#10;&#10;Description automatically generated"/>
+            <wp:cNvGraphicFramePr>
+              <a:graphicFrameLocks xmlns:a="http://schemas.openxmlformats.org/drawingml/2006/main" noChangeAspect="1"/>
+            </wp:cNvGraphicFramePr>
+            <a:graphic xmlns:a="http://schemas.openxmlformats.org/drawingml/2006/main">
+              <a:graphicData uri="http://schemas.openxmlformats.org/drawingml/2006/picture">
+                <pic:pic xmlns:pic="http://schemas.openxmlformats.org/drawingml/2006/picture">
+                  <pic:nvPicPr>
+                    <pic:cNvPr id="461217419" name="Picture 1" descr="A screenshot of a computer&#10;&#10;Description automatically generated"/>
+                    <pic:cNvPicPr>
+                      <a:picLocks noChangeAspect="1" noChangeArrowheads="1"/>
+                    </pic:cNvPicPr>
+                  </pic:nvPicPr>
+                  <pic:blipFill>
+                    <a:blip r:embed="rId11" cstate="print">
+                      <a:extLst>
+                        <a:ext uri="{28A0092B-C50C-407E-A947-70E740481C1C}">
+                          <a14:useLocalDpi xmlns:a14="http://schemas.microsoft.com/office/drawing/2010/main" val="0"/>
+                        </a:ext>
+                      </a:extLst>
+                    </a:blip>
+                    <a:srcRect/>
+                    <a:stretch>
+                      <a:fillRect/>
+                    </a:stretch>
+                  </pic:blipFill>
+                  <pic:spPr bwMode="auto">
+                    <a:xfrm>
+                      <a:off x="0" y="0"/>
+                      <a:ext cx="5760720" cy="1285240"/>
+                    </a:xfrm>
+                    <a:prstGeom prst="rect">
+                      <a:avLst/>
+                    </a:prstGeom>
+                    <a:noFill/>
+                    <a:ln>
+                      <a:noFill/>
+                    </a:ln>
+                  </pic:spPr>
+                </pic:pic>
+              </a:graphicData>
+            </a:graphic>
+          </wp:inline>
+        </w:drawing>
       </w:r>
     </w:p>
     <w:sectPr>
@@ -3517,15 +3678,15 @@
     <w:lsdException w:name="Unresolved Mention" w:semiHidden="1" w:unhideWhenUsed="1"/>
     <w:lsdException w:name="Smart Link" w:semiHidden="1" w:unhideWhenUsed="1"/>
   </w:latentStyles>
-  <w:style w:type="paragraph" w:default="1" w:styleId="a">
+  <w:style w:type="paragraph" w:default="1" w:styleId="Normal">
     <w:name w:val="Normal"/>
     <w:qFormat/>
   </w:style>
-  <w:style w:type="paragraph" w:styleId="1">
+  <w:style w:type="paragraph" w:styleId="Heading1">
     <w:name w:val="heading 1"/>
-    <w:basedOn w:val="a"/>
-    <w:next w:val="a"/>
-    <w:link w:val="10"/>
+    <w:basedOn w:val="Normal"/>
+    <w:next w:val="Normal"/>
+    <w:link w:val="Heading1Char"/>
     <w:uiPriority w:val="9"/>
     <w:qFormat/>
     <w:rsid w:val="00770CD6"/>
@@ -3542,11 +3703,11 @@
       <w:szCs w:val="40"/>
     </w:rPr>
   </w:style>
-  <w:style w:type="paragraph" w:styleId="2">
+  <w:style w:type="paragraph" w:styleId="Heading2">
     <w:name w:val="heading 2"/>
-    <w:basedOn w:val="a"/>
-    <w:next w:val="a"/>
-    <w:link w:val="20"/>
+    <w:basedOn w:val="Normal"/>
+    <w:next w:val="Normal"/>
+    <w:link w:val="Heading2Char"/>
     <w:uiPriority w:val="9"/>
     <w:unhideWhenUsed/>
     <w:qFormat/>
@@ -3564,11 +3725,11 @@
       <w:szCs w:val="32"/>
     </w:rPr>
   </w:style>
-  <w:style w:type="paragraph" w:styleId="3">
+  <w:style w:type="paragraph" w:styleId="Heading3">
     <w:name w:val="heading 3"/>
-    <w:basedOn w:val="a"/>
-    <w:next w:val="a"/>
-    <w:link w:val="30"/>
+    <w:basedOn w:val="Normal"/>
+    <w:next w:val="Normal"/>
+    <w:link w:val="Heading3Char"/>
     <w:uiPriority w:val="9"/>
     <w:unhideWhenUsed/>
     <w:qFormat/>
@@ -3586,11 +3747,11 @@
       <w:szCs w:val="28"/>
     </w:rPr>
   </w:style>
-  <w:style w:type="paragraph" w:styleId="4">
+  <w:style w:type="paragraph" w:styleId="Heading4">
     <w:name w:val="heading 4"/>
-    <w:basedOn w:val="a"/>
-    <w:next w:val="a"/>
-    <w:link w:val="40"/>
+    <w:basedOn w:val="Normal"/>
+    <w:next w:val="Normal"/>
+    <w:link w:val="Heading4Char"/>
     <w:uiPriority w:val="9"/>
     <w:semiHidden/>
     <w:unhideWhenUsed/>
@@ -3609,11 +3770,11 @@
       <w:color w:val="2F5496" w:themeColor="accent1" w:themeShade="BF"/>
     </w:rPr>
   </w:style>
-  <w:style w:type="paragraph" w:styleId="5">
+  <w:style w:type="paragraph" w:styleId="Heading5">
     <w:name w:val="heading 5"/>
-    <w:basedOn w:val="a"/>
-    <w:next w:val="a"/>
-    <w:link w:val="50"/>
+    <w:basedOn w:val="Normal"/>
+    <w:next w:val="Normal"/>
+    <w:link w:val="Heading5Char"/>
     <w:uiPriority w:val="9"/>
     <w:semiHidden/>
     <w:unhideWhenUsed/>
@@ -3630,11 +3791,11 @@
       <w:color w:val="2F5496" w:themeColor="accent1" w:themeShade="BF"/>
     </w:rPr>
   </w:style>
-  <w:style w:type="paragraph" w:styleId="6">
+  <w:style w:type="paragraph" w:styleId="Heading6">
     <w:name w:val="heading 6"/>
-    <w:basedOn w:val="a"/>
-    <w:next w:val="a"/>
-    <w:link w:val="60"/>
+    <w:basedOn w:val="Normal"/>
+    <w:next w:val="Normal"/>
+    <w:link w:val="Heading6Char"/>
     <w:uiPriority w:val="9"/>
     <w:semiHidden/>
     <w:unhideWhenUsed/>
@@ -3653,11 +3814,11 @@
       <w:color w:val="595959" w:themeColor="text1" w:themeTint="A6"/>
     </w:rPr>
   </w:style>
-  <w:style w:type="paragraph" w:styleId="7">
+  <w:style w:type="paragraph" w:styleId="Heading7">
     <w:name w:val="heading 7"/>
-    <w:basedOn w:val="a"/>
-    <w:next w:val="a"/>
-    <w:link w:val="70"/>
+    <w:basedOn w:val="Normal"/>
+    <w:next w:val="Normal"/>
+    <w:link w:val="Heading7Char"/>
     <w:uiPriority w:val="9"/>
     <w:semiHidden/>
     <w:unhideWhenUsed/>
@@ -3674,11 +3835,11 @@
       <w:color w:val="595959" w:themeColor="text1" w:themeTint="A6"/>
     </w:rPr>
   </w:style>
-  <w:style w:type="paragraph" w:styleId="8">
+  <w:style w:type="paragraph" w:styleId="Heading8">
     <w:name w:val="heading 8"/>
-    <w:basedOn w:val="a"/>
-    <w:next w:val="a"/>
-    <w:link w:val="80"/>
+    <w:basedOn w:val="Normal"/>
+    <w:next w:val="Normal"/>
+    <w:link w:val="Heading8Char"/>
     <w:uiPriority w:val="9"/>
     <w:semiHidden/>
     <w:unhideWhenUsed/>
@@ -3697,11 +3858,11 @@
       <w:color w:val="272727" w:themeColor="text1" w:themeTint="D8"/>
     </w:rPr>
   </w:style>
-  <w:style w:type="paragraph" w:styleId="9">
+  <w:style w:type="paragraph" w:styleId="Heading9">
     <w:name w:val="heading 9"/>
-    <w:basedOn w:val="a"/>
-    <w:next w:val="a"/>
-    <w:link w:val="90"/>
+    <w:basedOn w:val="Normal"/>
+    <w:next w:val="Normal"/>
+    <w:link w:val="Heading9Char"/>
     <w:uiPriority w:val="9"/>
     <w:semiHidden/>
     <w:unhideWhenUsed/>
@@ -3718,12 +3879,13 @@
       <w:color w:val="272727" w:themeColor="text1" w:themeTint="D8"/>
     </w:rPr>
   </w:style>
-  <w:style w:type="character" w:default="1" w:styleId="a0">
+  <w:style w:type="character" w:default="1" w:styleId="DefaultParagraphFont">
     <w:name w:val="Default Paragraph Font"/>
     <w:uiPriority w:val="1"/>
+    <w:semiHidden/>
     <w:unhideWhenUsed/>
   </w:style>
-  <w:style w:type="table" w:default="1" w:styleId="a1">
+  <w:style w:type="table" w:default="1" w:styleId="TableNormal">
     <w:name w:val="Normal Table"/>
     <w:uiPriority w:val="99"/>
     <w:semiHidden/>
@@ -3738,16 +3900,16 @@
       </w:tblCellMar>
     </w:tblPr>
   </w:style>
-  <w:style w:type="numbering" w:default="1" w:styleId="a2">
+  <w:style w:type="numbering" w:default="1" w:styleId="NoList">
     <w:name w:val="No List"/>
     <w:uiPriority w:val="99"/>
     <w:semiHidden/>
     <w:unhideWhenUsed/>
   </w:style>
-  <w:style w:type="character" w:customStyle="1" w:styleId="10">
-    <w:name w:val="Заглавие 1 Знак"/>
-    <w:basedOn w:val="a0"/>
-    <w:link w:val="1"/>
+  <w:style w:type="character" w:customStyle="1" w:styleId="Heading1Char">
+    <w:name w:val="Heading 1 Char"/>
+    <w:basedOn w:val="DefaultParagraphFont"/>
+    <w:link w:val="Heading1"/>
     <w:uiPriority w:val="9"/>
     <w:rsid w:val="00770CD6"/>
     <w:rPr>
@@ -3757,10 +3919,10 @@
       <w:szCs w:val="40"/>
     </w:rPr>
   </w:style>
-  <w:style w:type="character" w:customStyle="1" w:styleId="20">
-    <w:name w:val="Заглавие 2 Знак"/>
-    <w:basedOn w:val="a0"/>
-    <w:link w:val="2"/>
+  <w:style w:type="character" w:customStyle="1" w:styleId="Heading2Char">
+    <w:name w:val="Heading 2 Char"/>
+    <w:basedOn w:val="DefaultParagraphFont"/>
+    <w:link w:val="Heading2"/>
     <w:uiPriority w:val="9"/>
     <w:rsid w:val="00770CD6"/>
     <w:rPr>
@@ -3770,10 +3932,10 @@
       <w:szCs w:val="32"/>
     </w:rPr>
   </w:style>
-  <w:style w:type="character" w:customStyle="1" w:styleId="30">
-    <w:name w:val="Заглавие 3 Знак"/>
-    <w:basedOn w:val="a0"/>
-    <w:link w:val="3"/>
+  <w:style w:type="character" w:customStyle="1" w:styleId="Heading3Char">
+    <w:name w:val="Heading 3 Char"/>
+    <w:basedOn w:val="DefaultParagraphFont"/>
+    <w:link w:val="Heading3"/>
     <w:uiPriority w:val="9"/>
     <w:rsid w:val="00770CD6"/>
     <w:rPr>
@@ -3783,10 +3945,10 @@
       <w:szCs w:val="28"/>
     </w:rPr>
   </w:style>
-  <w:style w:type="character" w:customStyle="1" w:styleId="40">
-    <w:name w:val="Заглавие 4 Знак"/>
-    <w:basedOn w:val="a0"/>
-    <w:link w:val="4"/>
+  <w:style w:type="character" w:customStyle="1" w:styleId="Heading4Char">
+    <w:name w:val="Heading 4 Char"/>
+    <w:basedOn w:val="DefaultParagraphFont"/>
+    <w:link w:val="Heading4"/>
     <w:uiPriority w:val="9"/>
     <w:semiHidden/>
     <w:rsid w:val="00770CD6"/>
@@ -3797,10 +3959,10 @@
       <w:color w:val="2F5496" w:themeColor="accent1" w:themeShade="BF"/>
     </w:rPr>
   </w:style>
-  <w:style w:type="character" w:customStyle="1" w:styleId="50">
-    <w:name w:val="Заглавие 5 Знак"/>
-    <w:basedOn w:val="a0"/>
-    <w:link w:val="5"/>
+  <w:style w:type="character" w:customStyle="1" w:styleId="Heading5Char">
+    <w:name w:val="Heading 5 Char"/>
+    <w:basedOn w:val="DefaultParagraphFont"/>
+    <w:link w:val="Heading5"/>
     <w:uiPriority w:val="9"/>
     <w:semiHidden/>
     <w:rsid w:val="00770CD6"/>
@@ -3809,10 +3971,10 @@
       <w:color w:val="2F5496" w:themeColor="accent1" w:themeShade="BF"/>
     </w:rPr>
   </w:style>
-  <w:style w:type="character" w:customStyle="1" w:styleId="60">
-    <w:name w:val="Заглавие 6 Знак"/>
-    <w:basedOn w:val="a0"/>
-    <w:link w:val="6"/>
+  <w:style w:type="character" w:customStyle="1" w:styleId="Heading6Char">
+    <w:name w:val="Heading 6 Char"/>
+    <w:basedOn w:val="DefaultParagraphFont"/>
+    <w:link w:val="Heading6"/>
     <w:uiPriority w:val="9"/>
     <w:semiHidden/>
     <w:rsid w:val="00770CD6"/>
@@ -3823,10 +3985,10 @@
       <w:color w:val="595959" w:themeColor="text1" w:themeTint="A6"/>
     </w:rPr>
   </w:style>
-  <w:style w:type="character" w:customStyle="1" w:styleId="70">
-    <w:name w:val="Заглавие 7 Знак"/>
-    <w:basedOn w:val="a0"/>
-    <w:link w:val="7"/>
+  <w:style w:type="character" w:customStyle="1" w:styleId="Heading7Char">
+    <w:name w:val="Heading 7 Char"/>
+    <w:basedOn w:val="DefaultParagraphFont"/>
+    <w:link w:val="Heading7"/>
     <w:uiPriority w:val="9"/>
     <w:semiHidden/>
     <w:rsid w:val="00770CD6"/>
@@ -3835,10 +3997,10 @@
       <w:color w:val="595959" w:themeColor="text1" w:themeTint="A6"/>
     </w:rPr>
   </w:style>
-  <w:style w:type="character" w:customStyle="1" w:styleId="80">
-    <w:name w:val="Заглавие 8 Знак"/>
-    <w:basedOn w:val="a0"/>
-    <w:link w:val="8"/>
+  <w:style w:type="character" w:customStyle="1" w:styleId="Heading8Char">
+    <w:name w:val="Heading 8 Char"/>
+    <w:basedOn w:val="DefaultParagraphFont"/>
+    <w:link w:val="Heading8"/>
     <w:uiPriority w:val="9"/>
     <w:semiHidden/>
     <w:rsid w:val="00770CD6"/>
@@ -3849,10 +4011,10 @@
       <w:color w:val="272727" w:themeColor="text1" w:themeTint="D8"/>
     </w:rPr>
   </w:style>
-  <w:style w:type="character" w:customStyle="1" w:styleId="90">
-    <w:name w:val="Заглавие 9 Знак"/>
-    <w:basedOn w:val="a0"/>
-    <w:link w:val="9"/>
+  <w:style w:type="character" w:customStyle="1" w:styleId="Heading9Char">
+    <w:name w:val="Heading 9 Char"/>
+    <w:basedOn w:val="DefaultParagraphFont"/>
+    <w:link w:val="Heading9"/>
     <w:uiPriority w:val="9"/>
     <w:semiHidden/>
     <w:rsid w:val="00770CD6"/>
@@ -3861,11 +4023,11 @@
       <w:color w:val="272727" w:themeColor="text1" w:themeTint="D8"/>
     </w:rPr>
   </w:style>
-  <w:style w:type="paragraph" w:styleId="a3">
+  <w:style w:type="paragraph" w:styleId="Title">
     <w:name w:val="Title"/>
-    <w:basedOn w:val="a"/>
-    <w:next w:val="a"/>
-    <w:link w:val="a4"/>
+    <w:basedOn w:val="Normal"/>
+    <w:next w:val="Normal"/>
+    <w:link w:val="TitleChar"/>
     <w:uiPriority w:val="10"/>
     <w:qFormat/>
     <w:rsid w:val="00770CD6"/>
@@ -3881,10 +4043,10 @@
       <w:szCs w:val="56"/>
     </w:rPr>
   </w:style>
-  <w:style w:type="character" w:customStyle="1" w:styleId="a4">
-    <w:name w:val="Заглавие Знак"/>
-    <w:basedOn w:val="a0"/>
-    <w:link w:val="a3"/>
+  <w:style w:type="character" w:customStyle="1" w:styleId="TitleChar">
+    <w:name w:val="Title Char"/>
+    <w:basedOn w:val="DefaultParagraphFont"/>
+    <w:link w:val="Title"/>
     <w:uiPriority w:val="10"/>
     <w:rsid w:val="00770CD6"/>
     <w:rPr>
@@ -3895,11 +4057,11 @@
       <w:szCs w:val="56"/>
     </w:rPr>
   </w:style>
-  <w:style w:type="paragraph" w:styleId="a5">
+  <w:style w:type="paragraph" w:styleId="Subtitle">
     <w:name w:val="Subtitle"/>
-    <w:basedOn w:val="a"/>
-    <w:next w:val="a"/>
-    <w:link w:val="a6"/>
+    <w:basedOn w:val="Normal"/>
+    <w:next w:val="Normal"/>
+    <w:link w:val="SubtitleChar"/>
     <w:uiPriority w:val="11"/>
     <w:qFormat/>
     <w:rsid w:val="00770CD6"/>
@@ -3916,10 +4078,10 @@
       <w:szCs w:val="28"/>
     </w:rPr>
   </w:style>
-  <w:style w:type="character" w:customStyle="1" w:styleId="a6">
-    <w:name w:val="Подзаглавие Знак"/>
-    <w:basedOn w:val="a0"/>
-    <w:link w:val="a5"/>
+  <w:style w:type="character" w:customStyle="1" w:styleId="SubtitleChar">
+    <w:name w:val="Subtitle Char"/>
+    <w:basedOn w:val="DefaultParagraphFont"/>
+    <w:link w:val="Subtitle"/>
     <w:uiPriority w:val="11"/>
     <w:rsid w:val="00770CD6"/>
     <w:rPr>
@@ -3930,11 +4092,11 @@
       <w:szCs w:val="28"/>
     </w:rPr>
   </w:style>
-  <w:style w:type="paragraph" w:styleId="a7">
+  <w:style w:type="paragraph" w:styleId="Quote">
     <w:name w:val="Quote"/>
-    <w:basedOn w:val="a"/>
-    <w:next w:val="a"/>
-    <w:link w:val="a8"/>
+    <w:basedOn w:val="Normal"/>
+    <w:next w:val="Normal"/>
+    <w:link w:val="QuoteChar"/>
     <w:uiPriority w:val="29"/>
     <w:qFormat/>
     <w:rsid w:val="00770CD6"/>
@@ -3948,10 +4110,10 @@
       <w:color w:val="404040" w:themeColor="text1" w:themeTint="BF"/>
     </w:rPr>
   </w:style>
-  <w:style w:type="character" w:customStyle="1" w:styleId="a8">
-    <w:name w:val="Цитат Знак"/>
-    <w:basedOn w:val="a0"/>
-    <w:link w:val="a7"/>
+  <w:style w:type="character" w:customStyle="1" w:styleId="QuoteChar">
+    <w:name w:val="Quote Char"/>
+    <w:basedOn w:val="DefaultParagraphFont"/>
+    <w:link w:val="Quote"/>
     <w:uiPriority w:val="29"/>
     <w:rsid w:val="00770CD6"/>
     <w:rPr>
@@ -3960,9 +4122,9 @@
       <w:color w:val="404040" w:themeColor="text1" w:themeTint="BF"/>
     </w:rPr>
   </w:style>
-  <w:style w:type="paragraph" w:styleId="a9">
+  <w:style w:type="paragraph" w:styleId="ListParagraph">
     <w:name w:val="List Paragraph"/>
-    <w:basedOn w:val="a"/>
+    <w:basedOn w:val="Normal"/>
     <w:uiPriority w:val="34"/>
     <w:qFormat/>
     <w:rsid w:val="00770CD6"/>
@@ -3971,9 +4133,9 @@
       <w:contextualSpacing/>
     </w:pPr>
   </w:style>
-  <w:style w:type="character" w:styleId="aa">
+  <w:style w:type="character" w:styleId="IntenseEmphasis">
     <w:name w:val="Intense Emphasis"/>
-    <w:basedOn w:val="a0"/>
+    <w:basedOn w:val="DefaultParagraphFont"/>
     <w:uiPriority w:val="21"/>
     <w:qFormat/>
     <w:rsid w:val="00770CD6"/>
@@ -3983,11 +4145,11 @@
       <w:color w:val="2F5496" w:themeColor="accent1" w:themeShade="BF"/>
     </w:rPr>
   </w:style>
-  <w:style w:type="paragraph" w:styleId="ab">
+  <w:style w:type="paragraph" w:styleId="IntenseQuote">
     <w:name w:val="Intense Quote"/>
-    <w:basedOn w:val="a"/>
-    <w:next w:val="a"/>
-    <w:link w:val="ac"/>
+    <w:basedOn w:val="Normal"/>
+    <w:next w:val="Normal"/>
+    <w:link w:val="IntenseQuoteChar"/>
     <w:uiPriority w:val="30"/>
     <w:qFormat/>
     <w:rsid w:val="00770CD6"/>
@@ -4006,10 +4168,10 @@
       <w:color w:val="2F5496" w:themeColor="accent1" w:themeShade="BF"/>
     </w:rPr>
   </w:style>
-  <w:style w:type="character" w:customStyle="1" w:styleId="ac">
-    <w:name w:val="Интензивно цитиране Знак"/>
-    <w:basedOn w:val="a0"/>
-    <w:link w:val="ab"/>
+  <w:style w:type="character" w:customStyle="1" w:styleId="IntenseQuoteChar">
+    <w:name w:val="Intense Quote Char"/>
+    <w:basedOn w:val="DefaultParagraphFont"/>
+    <w:link w:val="IntenseQuote"/>
     <w:uiPriority w:val="30"/>
     <w:rsid w:val="00770CD6"/>
     <w:rPr>
@@ -4018,9 +4180,9 @@
       <w:color w:val="2F5496" w:themeColor="accent1" w:themeShade="BF"/>
     </w:rPr>
   </w:style>
-  <w:style w:type="character" w:styleId="ad">
+  <w:style w:type="character" w:styleId="IntenseReference">
     <w:name w:val="Intense Reference"/>
-    <w:basedOn w:val="a0"/>
+    <w:basedOn w:val="DefaultParagraphFont"/>
     <w:uiPriority w:val="32"/>
     <w:qFormat/>
     <w:rsid w:val="00770CD6"/>
@@ -4032,10 +4194,10 @@
       <w:spacing w:val="5"/>
     </w:rPr>
   </w:style>
-  <w:style w:type="paragraph" w:styleId="ae">
+  <w:style w:type="paragraph" w:styleId="TOCHeading">
     <w:name w:val="TOC Heading"/>
-    <w:basedOn w:val="1"/>
-    <w:next w:val="a"/>
+    <w:basedOn w:val="Heading1"/>
+    <w:next w:val="Normal"/>
     <w:uiPriority w:val="39"/>
     <w:unhideWhenUsed/>
     <w:qFormat/>
@@ -4052,10 +4214,10 @@
       <w14:ligatures w14:val="none"/>
     </w:rPr>
   </w:style>
-  <w:style w:type="paragraph" w:styleId="11">
+  <w:style w:type="paragraph" w:styleId="TOC1">
     <w:name w:val="toc 1"/>
-    <w:basedOn w:val="a"/>
-    <w:next w:val="a"/>
+    <w:basedOn w:val="Normal"/>
+    <w:next w:val="Normal"/>
     <w:autoRedefine/>
     <w:uiPriority w:val="39"/>
     <w:unhideWhenUsed/>
@@ -4064,10 +4226,10 @@
       <w:spacing w:after="100"/>
     </w:pPr>
   </w:style>
-  <w:style w:type="paragraph" w:styleId="21">
+  <w:style w:type="paragraph" w:styleId="TOC2">
     <w:name w:val="toc 2"/>
-    <w:basedOn w:val="a"/>
-    <w:next w:val="a"/>
+    <w:basedOn w:val="Normal"/>
+    <w:next w:val="Normal"/>
     <w:autoRedefine/>
     <w:uiPriority w:val="39"/>
     <w:unhideWhenUsed/>
@@ -4077,10 +4239,10 @@
       <w:ind w:left="220"/>
     </w:pPr>
   </w:style>
-  <w:style w:type="paragraph" w:styleId="31">
+  <w:style w:type="paragraph" w:styleId="TOC3">
     <w:name w:val="toc 3"/>
-    <w:basedOn w:val="a"/>
-    <w:next w:val="a"/>
+    <w:basedOn w:val="Normal"/>
+    <w:next w:val="Normal"/>
     <w:autoRedefine/>
     <w:uiPriority w:val="39"/>
     <w:unhideWhenUsed/>
@@ -4090,9 +4252,9 @@
       <w:ind w:left="440"/>
     </w:pPr>
   </w:style>
-  <w:style w:type="character" w:styleId="af">
+  <w:style w:type="character" w:styleId="Hyperlink">
     <w:name w:val="Hyperlink"/>
-    <w:basedOn w:val="a0"/>
+    <w:basedOn w:val="DefaultParagraphFont"/>
     <w:uiPriority w:val="99"/>
     <w:unhideWhenUsed/>
     <w:rsid w:val="002E3DF1"/>

</xml_diff>